<commit_message>
[ENTREGA] visualizador de TAG
</commit_message>
<xml_diff>
--- a/Entregas/Hito 1/PM/informes_iteraciones/Iteracion4.docx
+++ b/Entregas/Hito 1/PM/informes_iteraciones/Iteracion4.docx
@@ -1,6 +1,6 @@
 
 <file path=word/document.xml><?xml version="1.0" encoding="utf-8"?>
-<w:document xmlns:wpc="http://schemas.microsoft.com/office/word/2010/wordprocessingCanvas" xmlns:cx="http://schemas.microsoft.com/office/drawing/2014/chartex" xmlns:cx1="http://schemas.microsoft.com/office/drawing/2015/9/8/chartex" xmlns:cx2="http://schemas.microsoft.com/office/drawing/2015/10/21/chartex" xmlns:cx3="http://schemas.microsoft.com/office/drawing/2016/5/9/chartex" xmlns:cx4="http://schemas.microsoft.com/office/drawing/2016/5/10/chartex" xmlns:cx5="http://schemas.microsoft.com/office/drawing/2016/5/11/chartex" xmlns:mc="http://schemas.openxmlformats.org/markup-compatibility/2006" xmlns:o="urn:schemas-microsoft-com:office:office" xmlns:r="http://schemas.openxmlformats.org/officeDocument/2006/relationships" xmlns:m="http://schemas.openxmlformats.org/officeDocument/2006/math" xmlns:v="urn:schemas-microsoft-com:vml" xmlns:wp14="http://schemas.microsoft.com/office/word/2010/wordprocessingDrawing" xmlns:wp="http://schemas.openxmlformats.org/drawingml/2006/wordprocessingDrawing" xmlns:w10="urn:schemas-microsoft-com:office:word" xmlns:w="http://schemas.openxmlformats.org/wordprocessingml/2006/main" xmlns:w14="http://schemas.microsoft.com/office/word/2010/wordml" xmlns:w15="http://schemas.microsoft.com/office/word/2012/wordml" xmlns:w16se="http://schemas.microsoft.com/office/word/2015/wordml/symex" xmlns:wpg="http://schemas.microsoft.com/office/word/2010/wordprocessingGroup" xmlns:wpi="http://schemas.microsoft.com/office/word/2010/wordprocessingInk" xmlns:wne="http://schemas.microsoft.com/office/word/2006/wordml" xmlns:wps="http://schemas.microsoft.com/office/word/2010/wordprocessingShape" mc:Ignorable="w14 w15 w16se wp14">
+<w:document xmlns:wpc="http://schemas.microsoft.com/office/word/2010/wordprocessingCanvas" xmlns:mo="http://schemas.microsoft.com/office/mac/office/2008/main" xmlns:mc="http://schemas.openxmlformats.org/markup-compatibility/2006" xmlns:mv="urn:schemas-microsoft-com:mac:vml" xmlns:o="urn:schemas-microsoft-com:office:office" xmlns:r="http://schemas.openxmlformats.org/officeDocument/2006/relationships" xmlns:m="http://schemas.openxmlformats.org/officeDocument/2006/math" xmlns:v="urn:schemas-microsoft-com:vml" xmlns:wp14="http://schemas.microsoft.com/office/word/2010/wordprocessingDrawing" xmlns:wp="http://schemas.openxmlformats.org/drawingml/2006/wordprocessingDrawing" xmlns:w10="urn:schemas-microsoft-com:office:word" xmlns:w="http://schemas.openxmlformats.org/wordprocessingml/2006/main" xmlns:w14="http://schemas.microsoft.com/office/word/2010/wordml" xmlns:w15="http://schemas.microsoft.com/office/word/2012/wordml" xmlns:wpg="http://schemas.microsoft.com/office/word/2010/wordprocessingGroup" xmlns:wpi="http://schemas.microsoft.com/office/word/2010/wordprocessingInk" xmlns:wne="http://schemas.microsoft.com/office/word/2006/wordml" xmlns:wps="http://schemas.microsoft.com/office/word/2010/wordprocessingShape" mc:Ignorable="w14 w15 wp14">
   <w:body>
     <w:bookmarkStart w:id="0" w:name="_Toc462503098" w:displacedByCustomXml="next"/>
     <w:sdt>
@@ -695,8 +695,6 @@
         </w:rPr>
         <w:t xml:space="preserve"> correspondiente al proyecto Vesper de la rama de Videojuegos en el que se detalla las tareas realizadas en dicha iteración, las horas realizadas y estimadas, el porcentaje cumplido y si dicha actividad tiene alguna observación. También analizaremos las causas de dichos resultados.</w:t>
       </w:r>
-      <w:bookmarkStart w:id="2" w:name="_GoBack"/>
-      <w:bookmarkEnd w:id="2"/>
     </w:p>
     <w:p>
       <w:pPr>
@@ -832,6 +830,14 @@
         <w:t>.</w:t>
       </w:r>
     </w:p>
+    <w:p>
+      <w:pPr>
+        <w:spacing w:after="0" w:line="240" w:lineRule="auto"/>
+      </w:pPr>
+      <w:r>
+        <w:br w:type="page"/>
+      </w:r>
+    </w:p>
     <w:p/>
     <w:p>
       <w:pPr>
@@ -883,7 +889,6 @@
               <w:rPr>
                 <w:sz w:val="28"/>
               </w:rPr>
-              <w:lastRenderedPageBreak/>
               <w:t>Tarea / Entregable</w:t>
             </w:r>
           </w:p>
@@ -1635,8 +1640,10 @@
               <w:rPr>
                 <w:sz w:val="24"/>
               </w:rPr>
-              <w:t>Se realizará en la iteración 5</w:t>
-            </w:r>
+              <w:t>Se realizará para la presentación de enero</w:t>
+            </w:r>
+            <w:bookmarkStart w:id="2" w:name="_GoBack"/>
+            <w:bookmarkEnd w:id="2"/>
           </w:p>
         </w:tc>
       </w:tr>
@@ -1735,7 +1742,7 @@
 </file>
 
 <file path=word/endnotes.xml><?xml version="1.0" encoding="utf-8"?>
-<w:endnotes xmlns:wpc="http://schemas.microsoft.com/office/word/2010/wordprocessingCanvas" xmlns:cx="http://schemas.microsoft.com/office/drawing/2014/chartex" xmlns:cx1="http://schemas.microsoft.com/office/drawing/2015/9/8/chartex" xmlns:cx2="http://schemas.microsoft.com/office/drawing/2015/10/21/chartex" xmlns:cx3="http://schemas.microsoft.com/office/drawing/2016/5/9/chartex" xmlns:cx4="http://schemas.microsoft.com/office/drawing/2016/5/10/chartex" xmlns:cx5="http://schemas.microsoft.com/office/drawing/2016/5/11/chartex" xmlns:mc="http://schemas.openxmlformats.org/markup-compatibility/2006" xmlns:o="urn:schemas-microsoft-com:office:office" xmlns:r="http://schemas.openxmlformats.org/officeDocument/2006/relationships" xmlns:m="http://schemas.openxmlformats.org/officeDocument/2006/math" xmlns:v="urn:schemas-microsoft-com:vml" xmlns:wp14="http://schemas.microsoft.com/office/word/2010/wordprocessingDrawing" xmlns:wp="http://schemas.openxmlformats.org/drawingml/2006/wordprocessingDrawing" xmlns:w10="urn:schemas-microsoft-com:office:word" xmlns:w="http://schemas.openxmlformats.org/wordprocessingml/2006/main" xmlns:w14="http://schemas.microsoft.com/office/word/2010/wordml" xmlns:w15="http://schemas.microsoft.com/office/word/2012/wordml" xmlns:w16se="http://schemas.microsoft.com/office/word/2015/wordml/symex" xmlns:wpg="http://schemas.microsoft.com/office/word/2010/wordprocessingGroup" xmlns:wpi="http://schemas.microsoft.com/office/word/2010/wordprocessingInk" xmlns:wne="http://schemas.microsoft.com/office/word/2006/wordml" xmlns:wps="http://schemas.microsoft.com/office/word/2010/wordprocessingShape" mc:Ignorable="w14 w15 w16se wp14">
+<w:endnotes xmlns:wpc="http://schemas.microsoft.com/office/word/2010/wordprocessingCanvas" xmlns:mo="http://schemas.microsoft.com/office/mac/office/2008/main" xmlns:mc="http://schemas.openxmlformats.org/markup-compatibility/2006" xmlns:mv="urn:schemas-microsoft-com:mac:vml" xmlns:o="urn:schemas-microsoft-com:office:office" xmlns:r="http://schemas.openxmlformats.org/officeDocument/2006/relationships" xmlns:m="http://schemas.openxmlformats.org/officeDocument/2006/math" xmlns:v="urn:schemas-microsoft-com:vml" xmlns:wp14="http://schemas.microsoft.com/office/word/2010/wordprocessingDrawing" xmlns:wp="http://schemas.openxmlformats.org/drawingml/2006/wordprocessingDrawing" xmlns:w10="urn:schemas-microsoft-com:office:word" xmlns:w="http://schemas.openxmlformats.org/wordprocessingml/2006/main" xmlns:w14="http://schemas.microsoft.com/office/word/2010/wordml" xmlns:w15="http://schemas.microsoft.com/office/word/2012/wordml" xmlns:wpg="http://schemas.microsoft.com/office/word/2010/wordprocessingGroup" xmlns:wpi="http://schemas.microsoft.com/office/word/2010/wordprocessingInk" xmlns:wne="http://schemas.microsoft.com/office/word/2006/wordml" xmlns:wps="http://schemas.microsoft.com/office/word/2010/wordprocessingShape" mc:Ignorable="w14 w15 wp14">
   <w:endnote w:type="separator" w:id="-1">
     <w:p>
       <w:pPr>
@@ -1760,7 +1767,7 @@
 </file>
 
 <file path=word/footer1.xml><?xml version="1.0" encoding="utf-8"?>
-<w:ftr xmlns:wpc="http://schemas.microsoft.com/office/word/2010/wordprocessingCanvas" xmlns:cx="http://schemas.microsoft.com/office/drawing/2014/chartex" xmlns:cx1="http://schemas.microsoft.com/office/drawing/2015/9/8/chartex" xmlns:cx2="http://schemas.microsoft.com/office/drawing/2015/10/21/chartex" xmlns:cx3="http://schemas.microsoft.com/office/drawing/2016/5/9/chartex" xmlns:cx4="http://schemas.microsoft.com/office/drawing/2016/5/10/chartex" xmlns:cx5="http://schemas.microsoft.com/office/drawing/2016/5/11/chartex" xmlns:mc="http://schemas.openxmlformats.org/markup-compatibility/2006" xmlns:o="urn:schemas-microsoft-com:office:office" xmlns:r="http://schemas.openxmlformats.org/officeDocument/2006/relationships" xmlns:m="http://schemas.openxmlformats.org/officeDocument/2006/math" xmlns:v="urn:schemas-microsoft-com:vml" xmlns:wp14="http://schemas.microsoft.com/office/word/2010/wordprocessingDrawing" xmlns:wp="http://schemas.openxmlformats.org/drawingml/2006/wordprocessingDrawing" xmlns:w10="urn:schemas-microsoft-com:office:word" xmlns:w="http://schemas.openxmlformats.org/wordprocessingml/2006/main" xmlns:w14="http://schemas.microsoft.com/office/word/2010/wordml" xmlns:w15="http://schemas.microsoft.com/office/word/2012/wordml" xmlns:w16se="http://schemas.microsoft.com/office/word/2015/wordml/symex" xmlns:wpg="http://schemas.microsoft.com/office/word/2010/wordprocessingGroup" xmlns:wpi="http://schemas.microsoft.com/office/word/2010/wordprocessingInk" xmlns:wne="http://schemas.microsoft.com/office/word/2006/wordml" xmlns:wps="http://schemas.microsoft.com/office/word/2010/wordprocessingShape" mc:Ignorable="w14 w15 w16se wp14">
+<w:ftr xmlns:wpc="http://schemas.microsoft.com/office/word/2010/wordprocessingCanvas" xmlns:mo="http://schemas.microsoft.com/office/mac/office/2008/main" xmlns:mc="http://schemas.openxmlformats.org/markup-compatibility/2006" xmlns:mv="urn:schemas-microsoft-com:mac:vml" xmlns:o="urn:schemas-microsoft-com:office:office" xmlns:r="http://schemas.openxmlformats.org/officeDocument/2006/relationships" xmlns:m="http://schemas.openxmlformats.org/officeDocument/2006/math" xmlns:v="urn:schemas-microsoft-com:vml" xmlns:wp14="http://schemas.microsoft.com/office/word/2010/wordprocessingDrawing" xmlns:wp="http://schemas.openxmlformats.org/drawingml/2006/wordprocessingDrawing" xmlns:w10="urn:schemas-microsoft-com:office:word" xmlns:w="http://schemas.openxmlformats.org/wordprocessingml/2006/main" xmlns:w14="http://schemas.microsoft.com/office/word/2010/wordml" xmlns:w15="http://schemas.microsoft.com/office/word/2012/wordml" xmlns:wpg="http://schemas.microsoft.com/office/word/2010/wordprocessingGroup" xmlns:wpi="http://schemas.microsoft.com/office/word/2010/wordprocessingInk" xmlns:wne="http://schemas.microsoft.com/office/word/2006/wordml" xmlns:wps="http://schemas.microsoft.com/office/word/2010/wordprocessingShape" mc:Ignorable="w14 w15 wp14">
   <w:p>
     <w:pPr>
       <w:pStyle w:val="Piedepgina"/>
@@ -1803,7 +1810,7 @@
         <w:rFonts w:asciiTheme="majorHAnsi" w:eastAsiaTheme="majorEastAsia" w:hAnsiTheme="majorHAnsi" w:cstheme="majorBidi"/>
         <w:noProof/>
       </w:rPr>
-      <w:t>1</w:t>
+      <w:t>2</w:t>
     </w:r>
     <w:r>
       <w:rPr>
@@ -1821,7 +1828,7 @@
 </file>
 
 <file path=word/footnotes.xml><?xml version="1.0" encoding="utf-8"?>
-<w:footnotes xmlns:wpc="http://schemas.microsoft.com/office/word/2010/wordprocessingCanvas" xmlns:cx="http://schemas.microsoft.com/office/drawing/2014/chartex" xmlns:cx1="http://schemas.microsoft.com/office/drawing/2015/9/8/chartex" xmlns:cx2="http://schemas.microsoft.com/office/drawing/2015/10/21/chartex" xmlns:cx3="http://schemas.microsoft.com/office/drawing/2016/5/9/chartex" xmlns:cx4="http://schemas.microsoft.com/office/drawing/2016/5/10/chartex" xmlns:cx5="http://schemas.microsoft.com/office/drawing/2016/5/11/chartex" xmlns:mc="http://schemas.openxmlformats.org/markup-compatibility/2006" xmlns:o="urn:schemas-microsoft-com:office:office" xmlns:r="http://schemas.openxmlformats.org/officeDocument/2006/relationships" xmlns:m="http://schemas.openxmlformats.org/officeDocument/2006/math" xmlns:v="urn:schemas-microsoft-com:vml" xmlns:wp14="http://schemas.microsoft.com/office/word/2010/wordprocessingDrawing" xmlns:wp="http://schemas.openxmlformats.org/drawingml/2006/wordprocessingDrawing" xmlns:w10="urn:schemas-microsoft-com:office:word" xmlns:w="http://schemas.openxmlformats.org/wordprocessingml/2006/main" xmlns:w14="http://schemas.microsoft.com/office/word/2010/wordml" xmlns:w15="http://schemas.microsoft.com/office/word/2012/wordml" xmlns:w16se="http://schemas.microsoft.com/office/word/2015/wordml/symex" xmlns:wpg="http://schemas.microsoft.com/office/word/2010/wordprocessingGroup" xmlns:wpi="http://schemas.microsoft.com/office/word/2010/wordprocessingInk" xmlns:wne="http://schemas.microsoft.com/office/word/2006/wordml" xmlns:wps="http://schemas.microsoft.com/office/word/2010/wordprocessingShape" mc:Ignorable="w14 w15 w16se wp14">
+<w:footnotes xmlns:wpc="http://schemas.microsoft.com/office/word/2010/wordprocessingCanvas" xmlns:mo="http://schemas.microsoft.com/office/mac/office/2008/main" xmlns:mc="http://schemas.openxmlformats.org/markup-compatibility/2006" xmlns:mv="urn:schemas-microsoft-com:mac:vml" xmlns:o="urn:schemas-microsoft-com:office:office" xmlns:r="http://schemas.openxmlformats.org/officeDocument/2006/relationships" xmlns:m="http://schemas.openxmlformats.org/officeDocument/2006/math" xmlns:v="urn:schemas-microsoft-com:vml" xmlns:wp14="http://schemas.microsoft.com/office/word/2010/wordprocessingDrawing" xmlns:wp="http://schemas.openxmlformats.org/drawingml/2006/wordprocessingDrawing" xmlns:w10="urn:schemas-microsoft-com:office:word" xmlns:w="http://schemas.openxmlformats.org/wordprocessingml/2006/main" xmlns:w14="http://schemas.microsoft.com/office/word/2010/wordml" xmlns:w15="http://schemas.microsoft.com/office/word/2012/wordml" xmlns:wpg="http://schemas.microsoft.com/office/word/2010/wordprocessingGroup" xmlns:wpi="http://schemas.microsoft.com/office/word/2010/wordprocessingInk" xmlns:wne="http://schemas.microsoft.com/office/word/2006/wordml" xmlns:wps="http://schemas.microsoft.com/office/word/2010/wordprocessingShape" mc:Ignorable="w14 w15 wp14">
   <w:footnote w:type="separator" w:id="-1">
     <w:p>
       <w:pPr>
@@ -1846,7 +1853,7 @@
 </file>
 
 <file path=word/header1.xml><?xml version="1.0" encoding="utf-8"?>
-<w:hdr xmlns:wpc="http://schemas.microsoft.com/office/word/2010/wordprocessingCanvas" xmlns:cx="http://schemas.microsoft.com/office/drawing/2014/chartex" xmlns:cx1="http://schemas.microsoft.com/office/drawing/2015/9/8/chartex" xmlns:cx2="http://schemas.microsoft.com/office/drawing/2015/10/21/chartex" xmlns:cx3="http://schemas.microsoft.com/office/drawing/2016/5/9/chartex" xmlns:cx4="http://schemas.microsoft.com/office/drawing/2016/5/10/chartex" xmlns:cx5="http://schemas.microsoft.com/office/drawing/2016/5/11/chartex" xmlns:mc="http://schemas.openxmlformats.org/markup-compatibility/2006" xmlns:o="urn:schemas-microsoft-com:office:office" xmlns:r="http://schemas.openxmlformats.org/officeDocument/2006/relationships" xmlns:m="http://schemas.openxmlformats.org/officeDocument/2006/math" xmlns:v="urn:schemas-microsoft-com:vml" xmlns:wp14="http://schemas.microsoft.com/office/word/2010/wordprocessingDrawing" xmlns:wp="http://schemas.openxmlformats.org/drawingml/2006/wordprocessingDrawing" xmlns:w10="urn:schemas-microsoft-com:office:word" xmlns:w="http://schemas.openxmlformats.org/wordprocessingml/2006/main" xmlns:w14="http://schemas.microsoft.com/office/word/2010/wordml" xmlns:w15="http://schemas.microsoft.com/office/word/2012/wordml" xmlns:w16se="http://schemas.microsoft.com/office/word/2015/wordml/symex" xmlns:wpg="http://schemas.microsoft.com/office/word/2010/wordprocessingGroup" xmlns:wpi="http://schemas.microsoft.com/office/word/2010/wordprocessingInk" xmlns:wne="http://schemas.microsoft.com/office/word/2006/wordml" xmlns:wps="http://schemas.microsoft.com/office/word/2010/wordprocessingShape" mc:Ignorable="w14 w15 w16se wp14">
+<w:hdr xmlns:wpc="http://schemas.microsoft.com/office/word/2010/wordprocessingCanvas" xmlns:mo="http://schemas.microsoft.com/office/mac/office/2008/main" xmlns:mc="http://schemas.openxmlformats.org/markup-compatibility/2006" xmlns:mv="urn:schemas-microsoft-com:mac:vml" xmlns:o="urn:schemas-microsoft-com:office:office" xmlns:r="http://schemas.openxmlformats.org/officeDocument/2006/relationships" xmlns:m="http://schemas.openxmlformats.org/officeDocument/2006/math" xmlns:v="urn:schemas-microsoft-com:vml" xmlns:wp14="http://schemas.microsoft.com/office/word/2010/wordprocessingDrawing" xmlns:wp="http://schemas.openxmlformats.org/drawingml/2006/wordprocessingDrawing" xmlns:w10="urn:schemas-microsoft-com:office:word" xmlns:w="http://schemas.openxmlformats.org/wordprocessingml/2006/main" xmlns:w14="http://schemas.microsoft.com/office/word/2010/wordml" xmlns:w15="http://schemas.microsoft.com/office/word/2012/wordml" xmlns:wpg="http://schemas.microsoft.com/office/word/2010/wordprocessingGroup" xmlns:wpi="http://schemas.microsoft.com/office/word/2010/wordprocessingInk" xmlns:wne="http://schemas.microsoft.com/office/word/2006/wordml" xmlns:wps="http://schemas.microsoft.com/office/word/2010/wordprocessingShape" mc:Ignorable="w14 w15 wp14">
   <w:sdt>
     <w:sdtPr>
       <w:rPr>
@@ -1896,7 +1903,7 @@
 </file>
 
 <file path=word/header2.xml><?xml version="1.0" encoding="utf-8"?>
-<w:hdr xmlns:wpc="http://schemas.microsoft.com/office/word/2010/wordprocessingCanvas" xmlns:cx="http://schemas.microsoft.com/office/drawing/2014/chartex" xmlns:cx1="http://schemas.microsoft.com/office/drawing/2015/9/8/chartex" xmlns:cx2="http://schemas.microsoft.com/office/drawing/2015/10/21/chartex" xmlns:cx3="http://schemas.microsoft.com/office/drawing/2016/5/9/chartex" xmlns:cx4="http://schemas.microsoft.com/office/drawing/2016/5/10/chartex" xmlns:cx5="http://schemas.microsoft.com/office/drawing/2016/5/11/chartex" xmlns:mc="http://schemas.openxmlformats.org/markup-compatibility/2006" xmlns:o="urn:schemas-microsoft-com:office:office" xmlns:r="http://schemas.openxmlformats.org/officeDocument/2006/relationships" xmlns:m="http://schemas.openxmlformats.org/officeDocument/2006/math" xmlns:v="urn:schemas-microsoft-com:vml" xmlns:wp14="http://schemas.microsoft.com/office/word/2010/wordprocessingDrawing" xmlns:wp="http://schemas.openxmlformats.org/drawingml/2006/wordprocessingDrawing" xmlns:w10="urn:schemas-microsoft-com:office:word" xmlns:w="http://schemas.openxmlformats.org/wordprocessingml/2006/main" xmlns:w14="http://schemas.microsoft.com/office/word/2010/wordml" xmlns:w15="http://schemas.microsoft.com/office/word/2012/wordml" xmlns:w16se="http://schemas.microsoft.com/office/word/2015/wordml/symex" xmlns:wpg="http://schemas.microsoft.com/office/word/2010/wordprocessingGroup" xmlns:wpi="http://schemas.microsoft.com/office/word/2010/wordprocessingInk" xmlns:wne="http://schemas.microsoft.com/office/word/2006/wordml" xmlns:wps="http://schemas.microsoft.com/office/word/2010/wordprocessingShape" mc:Ignorable="w14 w15 w16se wp14">
+<w:hdr xmlns:wpc="http://schemas.microsoft.com/office/word/2010/wordprocessingCanvas" xmlns:mo="http://schemas.microsoft.com/office/mac/office/2008/main" xmlns:mc="http://schemas.openxmlformats.org/markup-compatibility/2006" xmlns:mv="urn:schemas-microsoft-com:mac:vml" xmlns:o="urn:schemas-microsoft-com:office:office" xmlns:r="http://schemas.openxmlformats.org/officeDocument/2006/relationships" xmlns:m="http://schemas.openxmlformats.org/officeDocument/2006/math" xmlns:v="urn:schemas-microsoft-com:vml" xmlns:wp14="http://schemas.microsoft.com/office/word/2010/wordprocessingDrawing" xmlns:wp="http://schemas.openxmlformats.org/drawingml/2006/wordprocessingDrawing" xmlns:w10="urn:schemas-microsoft-com:office:word" xmlns:w="http://schemas.openxmlformats.org/wordprocessingml/2006/main" xmlns:w14="http://schemas.microsoft.com/office/word/2010/wordml" xmlns:w15="http://schemas.microsoft.com/office/word/2012/wordml" xmlns:wpg="http://schemas.microsoft.com/office/word/2010/wordprocessingGroup" xmlns:wpi="http://schemas.microsoft.com/office/word/2010/wordprocessingInk" xmlns:wne="http://schemas.microsoft.com/office/word/2006/wordml" xmlns:wps="http://schemas.microsoft.com/office/word/2010/wordprocessingShape" mc:Ignorable="w14 w15 wp14">
   <w:p>
     <w:pPr>
       <w:pStyle w:val="Encabezado"/>
@@ -1915,7 +1922,7 @@
     <w:r>
       <w:rPr>
         <w:noProof/>
-        <w:lang w:eastAsia="es-ES"/>
+        <w:lang w:val="es-ES_tradnl" w:eastAsia="es-ES_tradnl"/>
       </w:rPr>
       <w:drawing>
         <wp:anchor distT="0" distB="0" distL="114300" distR="114300" simplePos="0" relativeHeight="251659264" behindDoc="0" locked="0" layoutInCell="1" allowOverlap="1" wp14:anchorId="0C5EA491" wp14:editId="45079B72">
@@ -2093,8 +2100,8 @@
 </file>
 
 <file path=word/numbering.xml><?xml version="1.0" encoding="utf-8"?>
-<w:numbering xmlns:wpc="http://schemas.microsoft.com/office/word/2010/wordprocessingCanvas" xmlns:cx="http://schemas.microsoft.com/office/drawing/2014/chartex" xmlns:cx1="http://schemas.microsoft.com/office/drawing/2015/9/8/chartex" xmlns:cx2="http://schemas.microsoft.com/office/drawing/2015/10/21/chartex" xmlns:cx3="http://schemas.microsoft.com/office/drawing/2016/5/9/chartex" xmlns:cx4="http://schemas.microsoft.com/office/drawing/2016/5/10/chartex" xmlns:cx5="http://schemas.microsoft.com/office/drawing/2016/5/11/chartex" xmlns:mc="http://schemas.openxmlformats.org/markup-compatibility/2006" xmlns:o="urn:schemas-microsoft-com:office:office" xmlns:r="http://schemas.openxmlformats.org/officeDocument/2006/relationships" xmlns:m="http://schemas.openxmlformats.org/officeDocument/2006/math" xmlns:v="urn:schemas-microsoft-com:vml" xmlns:wp14="http://schemas.microsoft.com/office/word/2010/wordprocessingDrawing" xmlns:wp="http://schemas.openxmlformats.org/drawingml/2006/wordprocessingDrawing" xmlns:w10="urn:schemas-microsoft-com:office:word" xmlns:w="http://schemas.openxmlformats.org/wordprocessingml/2006/main" xmlns:w14="http://schemas.microsoft.com/office/word/2010/wordml" xmlns:w15="http://schemas.microsoft.com/office/word/2012/wordml" xmlns:w16se="http://schemas.microsoft.com/office/word/2015/wordml/symex" xmlns:wpg="http://schemas.microsoft.com/office/word/2010/wordprocessingGroup" xmlns:wpi="http://schemas.microsoft.com/office/word/2010/wordprocessingInk" xmlns:wne="http://schemas.microsoft.com/office/word/2006/wordml" xmlns:wps="http://schemas.microsoft.com/office/word/2010/wordprocessingShape" mc:Ignorable="w14 w15 w16se wp14">
-  <w:abstractNum w:abstractNumId="0" w15:restartNumberingAfterBreak="0">
+<w:numbering xmlns:wpc="http://schemas.microsoft.com/office/word/2010/wordprocessingCanvas" xmlns:mo="http://schemas.microsoft.com/office/mac/office/2008/main" xmlns:mc="http://schemas.openxmlformats.org/markup-compatibility/2006" xmlns:mv="urn:schemas-microsoft-com:mac:vml" xmlns:o="urn:schemas-microsoft-com:office:office" xmlns:r="http://schemas.openxmlformats.org/officeDocument/2006/relationships" xmlns:m="http://schemas.openxmlformats.org/officeDocument/2006/math" xmlns:v="urn:schemas-microsoft-com:vml" xmlns:wp14="http://schemas.microsoft.com/office/word/2010/wordprocessingDrawing" xmlns:wp="http://schemas.openxmlformats.org/drawingml/2006/wordprocessingDrawing" xmlns:w10="urn:schemas-microsoft-com:office:word" xmlns:w="http://schemas.openxmlformats.org/wordprocessingml/2006/main" xmlns:w14="http://schemas.microsoft.com/office/word/2010/wordml" xmlns:w15="http://schemas.microsoft.com/office/word/2012/wordml" xmlns:wpg="http://schemas.microsoft.com/office/word/2010/wordprocessingGroup" xmlns:wpi="http://schemas.microsoft.com/office/word/2010/wordprocessingInk" xmlns:wne="http://schemas.microsoft.com/office/word/2006/wordml" xmlns:wps="http://schemas.microsoft.com/office/word/2010/wordprocessingShape" mc:Ignorable="w14 w15 wp14">
+  <w:abstractNum w:abstractNumId="0">
     <w:nsid w:val="0B4226CE"/>
     <w:multiLevelType w:val="multilevel"/>
     <w:tmpl w:val="040A001F"/>
@@ -2180,7 +2187,7 @@
       </w:pPr>
     </w:lvl>
   </w:abstractNum>
-  <w:abstractNum w:abstractNumId="1" w15:restartNumberingAfterBreak="0">
+  <w:abstractNum w:abstractNumId="1">
     <w:nsid w:val="1C297EEC"/>
     <w:multiLevelType w:val="multilevel"/>
     <w:tmpl w:val="040A001F"/>
@@ -2266,7 +2273,7 @@
       </w:pPr>
     </w:lvl>
   </w:abstractNum>
-  <w:abstractNum w:abstractNumId="2" w15:restartNumberingAfterBreak="0">
+  <w:abstractNum w:abstractNumId="2">
     <w:nsid w:val="2FB57391"/>
     <w:multiLevelType w:val="multilevel"/>
     <w:tmpl w:val="85BC032E"/>
@@ -2354,7 +2361,7 @@
       </w:rPr>
     </w:lvl>
   </w:abstractNum>
-  <w:abstractNum w:abstractNumId="3" w15:restartNumberingAfterBreak="0">
+  <w:abstractNum w:abstractNumId="3">
     <w:nsid w:val="31EB394F"/>
     <w:multiLevelType w:val="multilevel"/>
     <w:tmpl w:val="78BAF288"/>
@@ -2476,7 +2483,7 @@
       </w:pPr>
     </w:lvl>
   </w:abstractNum>
-  <w:abstractNum w:abstractNumId="4" w15:restartNumberingAfterBreak="0">
+  <w:abstractNum w:abstractNumId="4">
     <w:nsid w:val="33C36F9E"/>
     <w:multiLevelType w:val="multilevel"/>
     <w:tmpl w:val="8A520D4A"/>
@@ -2554,7 +2561,7 @@
       </w:rPr>
     </w:lvl>
   </w:abstractNum>
-  <w:abstractNum w:abstractNumId="5" w15:restartNumberingAfterBreak="0">
+  <w:abstractNum w:abstractNumId="5">
     <w:nsid w:val="44A401BA"/>
     <w:multiLevelType w:val="multilevel"/>
     <w:tmpl w:val="ED54710A"/>
@@ -2632,7 +2639,7 @@
       </w:rPr>
     </w:lvl>
   </w:abstractNum>
-  <w:abstractNum w:abstractNumId="6" w15:restartNumberingAfterBreak="0">
+  <w:abstractNum w:abstractNumId="6">
     <w:nsid w:val="4EC240D1"/>
     <w:multiLevelType w:val="hybridMultilevel"/>
     <w:tmpl w:val="C8867020"/>
@@ -2772,7 +2779,7 @@
       </w:rPr>
     </w:lvl>
   </w:abstractNum>
-  <w:abstractNum w:abstractNumId="7" w15:restartNumberingAfterBreak="0">
+  <w:abstractNum w:abstractNumId="7">
     <w:nsid w:val="4ED1000D"/>
     <w:multiLevelType w:val="multilevel"/>
     <w:tmpl w:val="040A001F"/>
@@ -2861,7 +2868,7 @@
       </w:pPr>
     </w:lvl>
   </w:abstractNum>
-  <w:abstractNum w:abstractNumId="8" w15:restartNumberingAfterBreak="0">
+  <w:abstractNum w:abstractNumId="8">
     <w:nsid w:val="5232204C"/>
     <w:multiLevelType w:val="hybridMultilevel"/>
     <w:tmpl w:val="F09AFC54"/>
@@ -2950,7 +2957,7 @@
       </w:pPr>
     </w:lvl>
   </w:abstractNum>
-  <w:abstractNum w:abstractNumId="9" w15:restartNumberingAfterBreak="0">
+  <w:abstractNum w:abstractNumId="9">
     <w:nsid w:val="5E53684F"/>
     <w:multiLevelType w:val="multilevel"/>
     <w:tmpl w:val="C81A0446"/>
@@ -3038,7 +3045,7 @@
       </w:rPr>
     </w:lvl>
   </w:abstractNum>
-  <w:abstractNum w:abstractNumId="10" w15:restartNumberingAfterBreak="0">
+  <w:abstractNum w:abstractNumId="10">
     <w:nsid w:val="638B22D7"/>
     <w:multiLevelType w:val="multilevel"/>
     <w:tmpl w:val="AD7284CA"/>
@@ -3125,7 +3132,7 @@
       </w:rPr>
     </w:lvl>
   </w:abstractNum>
-  <w:abstractNum w:abstractNumId="11" w15:restartNumberingAfterBreak="0">
+  <w:abstractNum w:abstractNumId="11">
     <w:nsid w:val="79C979CA"/>
     <w:multiLevelType w:val="multilevel"/>
     <w:tmpl w:val="040A001F"/>
@@ -3211,7 +3218,7 @@
       </w:pPr>
     </w:lvl>
   </w:abstractNum>
-  <w:abstractNum w:abstractNumId="12" w15:restartNumberingAfterBreak="0">
+  <w:abstractNum w:abstractNumId="12">
     <w:nsid w:val="7CC67D48"/>
     <w:multiLevelType w:val="multilevel"/>
     <w:tmpl w:val="040A001F"/>
@@ -3297,7 +3304,7 @@
       </w:pPr>
     </w:lvl>
   </w:abstractNum>
-  <w:abstractNum w:abstractNumId="13" w15:restartNumberingAfterBreak="0">
+  <w:abstractNum w:abstractNumId="13">
     <w:nsid w:val="7CD66303"/>
     <w:multiLevelType w:val="multilevel"/>
     <w:tmpl w:val="040A001F"/>
@@ -3383,7 +3390,7 @@
       </w:pPr>
     </w:lvl>
   </w:abstractNum>
-  <w:abstractNum w:abstractNumId="14" w15:restartNumberingAfterBreak="0">
+  <w:abstractNum w:abstractNumId="14">
     <w:nsid w:val="7D1860D7"/>
     <w:multiLevelType w:val="multilevel"/>
     <w:tmpl w:val="0C0A001F"/>
@@ -3542,7 +3549,7 @@
 </file>
 
 <file path=word/styles.xml><?xml version="1.0" encoding="utf-8"?>
-<w:styles xmlns:mc="http://schemas.openxmlformats.org/markup-compatibility/2006" xmlns:r="http://schemas.openxmlformats.org/officeDocument/2006/relationships" xmlns:w="http://schemas.openxmlformats.org/wordprocessingml/2006/main" xmlns:w14="http://schemas.microsoft.com/office/word/2010/wordml" xmlns:w15="http://schemas.microsoft.com/office/word/2012/wordml" xmlns:w16se="http://schemas.microsoft.com/office/word/2015/wordml/symex" mc:Ignorable="w14 w15 w16se">
+<w:styles xmlns:mc="http://schemas.openxmlformats.org/markup-compatibility/2006" xmlns:r="http://schemas.openxmlformats.org/officeDocument/2006/relationships" xmlns:w="http://schemas.openxmlformats.org/wordprocessingml/2006/main" xmlns:w14="http://schemas.microsoft.com/office/word/2010/wordml" xmlns:w15="http://schemas.microsoft.com/office/word/2012/wordml" mc:Ignorable="w14 w15">
   <w:docDefaults>
     <w:rPrDefault>
       <w:rPr>
@@ -3554,7 +3561,7 @@
     </w:rPrDefault>
     <w:pPrDefault/>
   </w:docDefaults>
-  <w:latentStyles w:defLockedState="0" w:defUIPriority="99" w:defSemiHidden="0" w:defUnhideWhenUsed="0" w:defQFormat="0" w:count="374">
+  <w:latentStyles w:defLockedState="0" w:defUIPriority="99" w:defSemiHidden="0" w:defUnhideWhenUsed="0" w:defQFormat="0" w:count="380">
     <w:lsdException w:name="Normal" w:uiPriority="0" w:qFormat="1"/>
     <w:lsdException w:name="heading 1" w:uiPriority="9" w:qFormat="1"/>
     <w:lsdException w:name="heading 2" w:semiHidden="1" w:uiPriority="9" w:unhideWhenUsed="1" w:qFormat="1"/>
@@ -3926,8 +3933,6 @@
     <w:lsdException w:name="List Table 5 Dark Accent 6" w:uiPriority="50"/>
     <w:lsdException w:name="List Table 6 Colorful Accent 6" w:uiPriority="51"/>
     <w:lsdException w:name="List Table 7 Colorful Accent 6" w:uiPriority="52"/>
-    <w:lsdException w:name="Mention" w:semiHidden="1" w:unhideWhenUsed="1"/>
-    <w:lsdException w:name="Smart Hyperlink" w:semiHidden="1" w:unhideWhenUsed="1"/>
   </w:latentStyles>
   <w:style w:type="paragraph" w:default="1" w:styleId="Normal">
     <w:name w:val="Normal"/>
@@ -4193,7 +4198,7 @@
       <w:contextualSpacing/>
     </w:pPr>
   </w:style>
-  <w:style w:type="paragraph" w:styleId="TtuloTDC">
+  <w:style w:type="paragraph" w:styleId="TtulodeTDC">
     <w:name w:val="TOC Heading"/>
     <w:basedOn w:val="Ttulo11"/>
     <w:next w:val="Normal"/>
@@ -4423,6 +4428,7 @@
     <w:uiPriority w:val="39"/>
     <w:rsid w:val="001949E3"/>
     <w:tblPr>
+      <w:tblInd w:w="0" w:type="dxa"/>
       <w:tblBorders>
         <w:top w:val="single" w:sz="4" w:space="0" w:color="auto"/>
         <w:left w:val="single" w:sz="4" w:space="0" w:color="auto"/>
@@ -4431,6 +4437,12 @@
         <w:insideH w:val="single" w:sz="4" w:space="0" w:color="auto"/>
         <w:insideV w:val="single" w:sz="4" w:space="0" w:color="auto"/>
       </w:tblBorders>
+      <w:tblCellMar>
+        <w:top w:w="0" w:type="dxa"/>
+        <w:left w:w="108" w:type="dxa"/>
+        <w:bottom w:w="0" w:type="dxa"/>
+        <w:right w:w="108" w:type="dxa"/>
+      </w:tblCellMar>
     </w:tblPr>
   </w:style>
   <w:style w:type="character" w:customStyle="1" w:styleId="Ttulo3Car">
@@ -4780,7 +4792,7 @@
 </file>
 
 <file path=customXml/itemProps1.xml><?xml version="1.0" encoding="utf-8"?>
-<ds:datastoreItem xmlns:ds="http://schemas.openxmlformats.org/officeDocument/2006/customXml" ds:itemID="{1370C0A2-4527-4B5B-9EE8-C1271358DA14}">
+<ds:datastoreItem xmlns:ds="http://schemas.openxmlformats.org/officeDocument/2006/customXml" ds:itemID="{B82E3CA3-EE78-5F4C-971E-4287536D00A3}">
   <ds:schemaRefs>
     <ds:schemaRef ds:uri="http://schemas.openxmlformats.org/officeDocument/2006/bibliography"/>
   </ds:schemaRefs>

</xml_diff>